<commit_message>
perubahan di alasan pemilian aplikasi / bahasa pemrograman di proposal baru
</commit_message>
<xml_diff>
--- a/DOKUMEN PERSYARATAN/PROPOSAL KERJA PRAKTIK.docx
+++ b/DOKUMEN PERSYARATAN/PROPOSAL KERJA PRAKTIK.docx
@@ -12999,23 +12999,56 @@
       <w:pPr>
         <w:spacing w:before="0" w:after="0" w:line="360" w:lineRule="auto"/>
         <w:ind w:firstLine="426"/>
-        <w:rPr>
-          <w:lang w:val="en-US"/>
-        </w:rPr>
-      </w:pPr>
-      <w:r>
-        <w:rPr>
-          <w:lang w:val="en-US"/>
-        </w:rPr>
-        <w:t xml:space="preserve">Alasan kami memilih aplikasi atau bahasa pemrograman seperti yang telah disebutkan di atas adalah dikarenakan CodeIgniter merupakan framework yang mudah digunakan dan mudah untuk dimodifikasi lagi , sehingga dalam proses pembuatan perangkat lunak ini akan menjadi cepat dan juga tersedia banyak library – library ¬yang tersedia untuk mendukung proses pembuatan aplikasi sistem kepegawaian ini. Dan pemilihan IDE Android Studio dikarenakan Android Studio </w:t>
-      </w:r>
+      </w:pPr>
+      <w:r>
+        <w:t xml:space="preserve">Bahasa </w:t>
+      </w:r>
+      <w:r>
+        <w:rPr>
+          <w:lang w:val="id-ID"/>
+        </w:rPr>
+        <w:t xml:space="preserve">pemrograman PHP adalah bahasa pemrograman yang dirancang untuk membuat halaman website yang dinamis, interaktif dan user-friendly yang dapat menyesuaikan tampilan konten tergantung pada situasi. </w:t>
+      </w:r>
+      <w:r>
+        <w:t>Hal ini mendasari kami untuk menggunakan Bahasa pemograman PHP dengan tujuan untuk memberi kemudahan akses serta manajerial.</w:t>
+      </w:r>
+    </w:p>
+    <w:p>
+      <w:pPr>
+        <w:pStyle w:val="ListParagraph"/>
+        <w:spacing w:before="0" w:after="0" w:line="360" w:lineRule="auto"/>
+        <w:ind w:left="426"/>
+        <w:outlineLvl w:val="1"/>
+        <w:rPr>
+          <w:b/>
+          <w:bCs/>
+          <w:lang w:val="en-US"/>
+        </w:rPr>
+      </w:pPr>
+    </w:p>
+    <w:p>
+      <w:pPr>
+        <w:spacing w:before="0" w:after="0" w:line="360" w:lineRule="auto"/>
+        <w:ind w:firstLine="426"/>
+        <w:rPr>
+          <w:lang w:val="en-US"/>
+        </w:rPr>
+      </w:pPr>
       <w:r>
         <w:rPr>
           <w:lang w:val="en-US"/>
         </w:rPr>
         <w:lastRenderedPageBreak/>
-        <w:t>sudah sangat sering digunakan sehingga kami memilih untuk menggunakannya terlebih lagi kami ingin menambah jam terbang dalam menggunakan IDE tersebut agar nantinya jika suatu saat dihadapkan pada kasus tertentu kami sudah mempunyai cukup pengalaman untuk menyelesaikan masalah tersebut.</w:t>
-      </w:r>
+        <w:t xml:space="preserve">Alasan kami memilih aplikasi atau bahasa pemrograman seperti yang telah disebutkan di atas adalah dikarenakan CodeIgniter merupakan framework yang mudah digunakan dan mudah untuk dimodifikasi lagi , sehingga dalam proses pembuatan perangkat lunak ini akan menjadi cepat dan juga tersedia banyak library – library ¬yang tersedia untuk mendukung proses pembuatan </w:t>
+      </w:r>
+      <w:r>
+        <w:rPr>
+          <w:lang w:val="en-US"/>
+        </w:rPr>
+        <w:t>aplikasi rapat online berbasis web ini.</w:t>
+      </w:r>
+      <w:bookmarkStart w:id="6" w:name="_GoBack"/>
+      <w:bookmarkEnd w:id="6"/>
     </w:p>
     <w:p>
       <w:pPr>
@@ -13061,8 +13094,6 @@
           <w:lang w:val="en-US"/>
         </w:rPr>
       </w:pPr>
-      <w:bookmarkStart w:id="6" w:name="_GoBack"/>
-      <w:bookmarkEnd w:id="6"/>
     </w:p>
     <w:sectPr>
       <w:pgSz w:w="11906" w:h="16838"/>
@@ -15223,7 +15254,7 @@
 </file>
 
 <file path=customXml/itemProps1.xml><?xml version="1.0" encoding="utf-8"?>
-<ds:datastoreItem xmlns:ds="http://schemas.openxmlformats.org/officeDocument/2006/customXml" ds:itemID="{A2F9CEDE-2C20-482A-B435-AB7850043C8B}">
+<ds:datastoreItem xmlns:ds="http://schemas.openxmlformats.org/officeDocument/2006/customXml" ds:itemID="{D527FE45-04A0-4F46-9D17-C54B44EB5F35}">
   <ds:schemaRefs>
     <ds:schemaRef ds:uri="http://schemas.openxmlformats.org/officeDocument/2006/bibliography"/>
   </ds:schemaRefs>

</xml_diff>